<commit_message>
corrected bibtex files and prisma flow chart again
</commit_message>
<xml_diff>
--- a/data/systematic review 2022 update/search terms and exclusion counts.docx
+++ b/data/systematic review 2022 update/search terms and exclusion counts.docx
@@ -169,21 +169,7 @@
         <w:rPr>
           <w:lang w:val="en-GB"/>
         </w:rPr>
-        <w:t xml:space="preserve">Refined by: DOCUMENT TYPES: </w:t>
-      </w:r>
-      <w:proofErr w:type="gramStart"/>
-      <w:r>
-        <w:rPr>
-          <w:lang w:val="en-GB"/>
-        </w:rPr>
-        <w:t>( ARTICLE</w:t>
-      </w:r>
-      <w:proofErr w:type="gramEnd"/>
-      <w:r>
-        <w:rPr>
-          <w:lang w:val="en-GB"/>
-        </w:rPr>
-        <w:t xml:space="preserve"> ) AND WEB OF SCIENCE CATEGORIES: ( PSYCHOLOGY MULTIDISCIPLINARY OR PSYCHOLOGY CLINICAL OR HEALTH CARE SCIENCES SERVICES OR NEUROSCIENCES OR PSYCHOLOGY EXPERIMENTAL OR PSYCHOLOGY SOCIAL OR PSYCHOLOGY BIOLOGICAL OR PSYCHIATRY OR BEHAVIORAL SCIENCES OR POLITICAL SCIENCE OR PSYCHOLOGY APPLIED OR CLINICAL NEUROLOGY OR STATISTICS PROBABILITY OR PSYCHOLOGY )</w:t>
+        <w:t>Refined by: DOCUMENT TYPES: ( ARTICLE ) AND WEB OF SCIENCE CATEGORIES: ( PSYCHOLOGY MULTIDISCIPLINARY OR PSYCHOLOGY CLINICAL OR HEALTH CARE SCIENCES SERVICES OR NEUROSCIENCES OR PSYCHOLOGY EXPERIMENTAL OR PSYCHOLOGY SOCIAL OR PSYCHOLOGY BIOLOGICAL OR PSYCHIATRY OR BEHAVIORAL SCIENCES OR POLITICAL SCIENCE OR PSYCHOLOGY APPLIED OR CLINICAL NEUROLOGY OR STATISTICS PROBABILITY OR PSYCHOLOGY )</w:t>
       </w:r>
     </w:p>
     <w:p>
@@ -632,7 +618,7 @@
         <w:rPr>
           <w:lang w:val="en-GB"/>
         </w:rPr>
-        <w:t>1</w:t>
+        <w:t>2</w:t>
       </w:r>
       <w:r>
         <w:rPr>
@@ -658,6 +644,12 @@
         <w:rPr>
           <w:lang w:val="en-GB"/>
         </w:rPr>
+        <w:t>; Drake et al., 2018</w:t>
+      </w:r>
+      <w:r>
+        <w:rPr>
+          <w:lang w:val="en-GB"/>
+        </w:rPr>
         <w:t>)</w:t>
       </w:r>
     </w:p>
@@ -701,7 +693,13 @@
         <w:rPr>
           <w:lang w:val="en-GB"/>
         </w:rPr>
-        <w:t>142</w:t>
+        <w:t>14</w:t>
+      </w:r>
+      <w:r>
+        <w:rPr>
+          <w:lang w:val="en-GB"/>
+        </w:rPr>
+        <w:t>3</w:t>
       </w:r>
       <w:r>
         <w:rPr>
@@ -762,7 +760,19 @@
         <w:rPr>
           <w:lang w:val="en-GB"/>
         </w:rPr>
-        <w:t xml:space="preserve">78 items left; </w:t>
+        <w:t>7</w:t>
+      </w:r>
+      <w:r>
+        <w:rPr>
+          <w:lang w:val="en-GB"/>
+        </w:rPr>
+        <w:t>9</w:t>
+      </w:r>
+      <w:r>
+        <w:rPr>
+          <w:lang w:val="en-GB"/>
+        </w:rPr>
+        <w:t xml:space="preserve"> items left; </w:t>
       </w:r>
       <w:r>
         <w:rPr>
@@ -841,7 +851,7 @@
         <w:rPr>
           <w:lang w:val="en-GB"/>
         </w:rPr>
-        <w:t>4</w:t>
+        <w:t>5</w:t>
       </w:r>
       <w:r>
         <w:rPr>
@@ -939,13 +949,7 @@
         <w:rPr>
           <w:lang w:val="en-GB"/>
         </w:rPr>
-        <w:t>5</w:t>
-      </w:r>
-      <w:r>
-        <w:rPr>
-          <w:lang w:val="en-GB"/>
-        </w:rPr>
-        <w:t>1</w:t>
+        <w:t>47</w:t>
       </w:r>
       <w:r>
         <w:rPr>
@@ -957,7 +961,7 @@
         <w:rPr>
           <w:lang w:val="en-GB"/>
         </w:rPr>
-        <w:t>3</w:t>
+        <w:t>8</w:t>
       </w:r>
       <w:r>
         <w:rPr>
@@ -969,7 +973,40 @@
         <w:rPr>
           <w:lang w:val="en-GB"/>
         </w:rPr>
-        <w:t xml:space="preserve"> (lack of clarity in publication about type of IRAP used in </w:t>
+        <w:t xml:space="preserve">. </w:t>
+      </w:r>
+    </w:p>
+    <w:p>
+      <w:pPr>
+        <w:rPr>
+          <w:lang w:val="en-GB"/>
+        </w:rPr>
+      </w:pPr>
+    </w:p>
+    <w:p>
+      <w:pPr>
+        <w:rPr>
+          <w:lang w:val="en-GB"/>
+        </w:rPr>
+      </w:pPr>
+      <w:r>
+        <w:rPr>
+          <w:lang w:val="en-GB"/>
+        </w:rPr>
+        <w:t>Reasons:</w:t>
+      </w:r>
+    </w:p>
+    <w:p>
+      <w:pPr>
+        <w:rPr>
+          <w:lang w:val="en-GB"/>
+        </w:rPr>
+      </w:pPr>
+      <w:r>
+        <w:rPr>
+          <w:lang w:val="en-GB"/>
+        </w:rPr>
+        <w:t xml:space="preserve">- </w:t>
       </w:r>
       <w:proofErr w:type="spellStart"/>
       <w:r>
@@ -983,159 +1020,129 @@
         <w:rPr>
           <w:lang w:val="en-GB"/>
         </w:rPr>
-        <w:t xml:space="preserve"> et al (2022) and Smith et al (2022)</w:t>
-      </w:r>
-      <w:r>
-        <w:rPr>
-          <w:lang w:val="en-GB"/>
-        </w:rPr>
-        <w:t xml:space="preserve">, personal correspondence with the authors revealed it was a </w:t>
+        <w:t xml:space="preserve"> et al (2022)</w:t>
+      </w:r>
+      <w:r>
+        <w:rPr>
+          <w:lang w:val="en-GB"/>
+        </w:rPr>
+        <w:t xml:space="preserve">: </w:t>
+      </w:r>
+      <w:r>
+        <w:rPr>
+          <w:lang w:val="en-GB"/>
+        </w:rPr>
+        <w:t>lack of clarity in publication about type of IRAP used</w:t>
+      </w:r>
+      <w:r>
+        <w:rPr>
+          <w:lang w:val="en-GB"/>
+        </w:rPr>
+        <w:t>. P</w:t>
+      </w:r>
+      <w:r>
+        <w:rPr>
+          <w:lang w:val="en-GB"/>
+        </w:rPr>
+        <w:t>ersonal correspondence with the authors revealed it was a non</w:t>
+      </w:r>
+      <w:r>
+        <w:rPr>
+          <w:lang w:val="en-GB"/>
+        </w:rPr>
+        <w:t>-</w:t>
+      </w:r>
+      <w:r>
+        <w:rPr>
+          <w:lang w:val="en-GB"/>
+        </w:rPr>
+        <w:t>standard IRAP variant and therefore excluded</w:t>
+      </w:r>
+    </w:p>
+    <w:p>
+      <w:pPr>
+        <w:rPr>
+          <w:lang w:val="en-GB"/>
+        </w:rPr>
+      </w:pPr>
+      <w:r>
+        <w:rPr>
+          <w:lang w:val="en-GB"/>
+        </w:rPr>
+        <w:t>- Smith et al (2022): lack of clarity in publication about type of IRAP used. Personal correspondence with the authors revealed it was a non-standard IRAP variant and therefore excluded</w:t>
+      </w:r>
+    </w:p>
+    <w:p>
+      <w:pPr>
+        <w:rPr>
+          <w:lang w:val="en-GB"/>
+        </w:rPr>
+      </w:pPr>
+      <w:r>
+        <w:rPr>
+          <w:lang w:val="en-GB"/>
+        </w:rPr>
+        <w:t xml:space="preserve">- </w:t>
+      </w:r>
+      <w:r>
+        <w:rPr>
+          <w:lang w:val="en-GB"/>
+        </w:rPr>
+        <w:t>Perez et al. 2020 did not use an IRAP</w:t>
+      </w:r>
+    </w:p>
+    <w:p>
+      <w:pPr>
+        <w:rPr>
+          <w:lang w:val="en-GB"/>
+        </w:rPr>
+      </w:pPr>
+      <w:r>
+        <w:rPr>
+          <w:lang w:val="en-GB"/>
+        </w:rPr>
+        <w:t xml:space="preserve">- </w:t>
+      </w:r>
+      <w:r>
+        <w:rPr>
+          <w:lang w:val="en-GB"/>
+        </w:rPr>
+        <w:t>Harte et al. (2018, 2020, 2021a, 2021b) used a Training IRAP (T-IRAP) rather than an IRAP and were therefore excluded.</w:t>
+      </w:r>
+    </w:p>
+    <w:p>
+      <w:pPr>
+        <w:rPr>
+          <w:lang w:val="en-GB"/>
+        </w:rPr>
+      </w:pPr>
+      <w:r>
+        <w:rPr>
+          <w:lang w:val="en-GB"/>
+        </w:rPr>
+        <w:t xml:space="preserve">- </w:t>
       </w:r>
       <w:proofErr w:type="spellStart"/>
       <w:r>
         <w:rPr>
           <w:lang w:val="en-GB"/>
         </w:rPr>
-        <w:t>non standard</w:t>
+        <w:t>Ghezzi</w:t>
       </w:r>
       <w:proofErr w:type="spellEnd"/>
       <w:r>
         <w:rPr>
           <w:lang w:val="en-GB"/>
         </w:rPr>
-        <w:t xml:space="preserve"> IRAP variant and therefore excluded</w:t>
-      </w:r>
-      <w:r>
-        <w:rPr>
-          <w:lang w:val="en-GB"/>
-        </w:rPr>
-        <w:t>; Perez et al. 2020 did not use an IRAP).</w:t>
-      </w:r>
-    </w:p>
-    <w:p>
-      <w:pPr>
-        <w:rPr>
-          <w:lang w:val="en-GB"/>
-        </w:rPr>
-      </w:pPr>
-    </w:p>
-    <w:p>
-      <w:pPr>
-        <w:rPr>
-          <w:lang w:val="en-GB"/>
-        </w:rPr>
-      </w:pPr>
-      <w:r>
-        <w:rPr>
-          <w:lang w:val="en-GB"/>
-        </w:rPr>
-        <w:t>Excluded:</w:t>
-      </w:r>
-    </w:p>
-    <w:p>
-      <w:pPr>
-        <w:rPr>
-          <w:lang w:val="en-GB"/>
-        </w:rPr>
-      </w:pPr>
-      <w:r>
-        <w:rPr>
-          <w:lang w:val="en-GB"/>
-        </w:rPr>
-        <w:t>Title and abstract screening:</w:t>
-      </w:r>
-    </w:p>
-    <w:p>
-      <w:pPr>
-        <w:rPr>
-          <w:lang w:val="en-GB"/>
-        </w:rPr>
-      </w:pPr>
-      <w:r>
-        <w:rPr>
-          <w:lang w:val="en-GB"/>
-        </w:rPr>
-        <w:t>Murphy et al (2019) for using a training IRAP</w:t>
-      </w:r>
-    </w:p>
-    <w:p>
-      <w:pPr>
-        <w:rPr>
-          <w:lang w:val="en-GB"/>
-        </w:rPr>
-      </w:pPr>
-      <w:r>
-        <w:rPr>
-          <w:lang w:val="en-GB"/>
-        </w:rPr>
-        <w:t>Harte et al. (2021) for using a training IRAP</w:t>
-      </w:r>
-    </w:p>
-    <w:p>
-      <w:pPr>
-        <w:rPr>
-          <w:lang w:val="en-GB"/>
-        </w:rPr>
-      </w:pPr>
-      <w:r>
-        <w:rPr>
-          <w:lang w:val="en-GB"/>
-        </w:rPr>
-        <w:t>Full text exclusion:</w:t>
-      </w:r>
-    </w:p>
-    <w:p>
-      <w:pPr>
-        <w:rPr>
-          <w:lang w:val="en-GB"/>
-        </w:rPr>
-      </w:pPr>
-      <w:proofErr w:type="spellStart"/>
-      <w:r>
-        <w:rPr>
-          <w:lang w:val="en-GB"/>
-        </w:rPr>
-        <w:t>Szarko</w:t>
-      </w:r>
-      <w:proofErr w:type="spellEnd"/>
-      <w:r>
-        <w:rPr>
-          <w:lang w:val="en-GB"/>
-        </w:rPr>
-        <w:t xml:space="preserve"> et al (2022) for using a non-standard IRAP (based on correspondence with original authors)</w:t>
-      </w:r>
-    </w:p>
-    <w:p>
-      <w:pPr>
-        <w:rPr>
-          <w:lang w:val="en-GB"/>
-        </w:rPr>
-      </w:pPr>
-      <w:r>
-        <w:rPr>
-          <w:lang w:val="en-GB"/>
-        </w:rPr>
-        <w:t>Smith et al (2022) for using a non-standard IRAP (based on correspondence with original authors)</w:t>
-      </w:r>
-    </w:p>
-    <w:p>
-      <w:pPr>
-        <w:rPr>
-          <w:lang w:val="en-GB"/>
-        </w:rPr>
-      </w:pPr>
-      <w:r>
-        <w:rPr>
-          <w:lang w:val="en-GB"/>
-        </w:rPr>
-        <w:t>Perez et al. (2020) Fearful Faces and the Derived Transfer of Aversive Functions: removed because it does not use an IRAP.</w:t>
-      </w:r>
-      <w:r>
-        <w:rPr>
-          <w:lang w:val="en-GB"/>
-        </w:rPr>
-        <w:t xml:space="preserve"> – did not use an IRAP</w:t>
-      </w:r>
+        <w:t xml:space="preserve"> et al. 2020 excluded because they used a non-standard IRAP.</w:t>
+      </w:r>
+    </w:p>
+    <w:p>
+      <w:pPr>
+        <w:rPr>
+          <w:lang w:val="en-GB"/>
+        </w:rPr>
+      </w:pPr>
     </w:p>
     <w:p>
       <w:pPr>
@@ -1144,17 +1151,6 @@
         </w:tabs>
         <w:rPr>
           <w:b/>
-          <w:lang w:val="en-GB"/>
-        </w:rPr>
-      </w:pPr>
-    </w:p>
-    <w:p>
-      <w:pPr>
-        <w:tabs>
-          <w:tab w:val="left" w:pos="4030"/>
-        </w:tabs>
-        <w:rPr>
-          <w:b/>
           <w:i/>
           <w:lang w:val="en-GB"/>
         </w:rPr>
@@ -1173,7 +1169,7 @@
           <w:i/>
           <w:lang w:val="en-GB"/>
         </w:rPr>
-        <w:t>5</w:t>
+        <w:t>47</w:t>
       </w:r>
       <w:r>
         <w:rPr>
@@ -1181,63 +1177,55 @@
           <w:i/>
           <w:lang w:val="en-GB"/>
         </w:rPr>
+        <w:t xml:space="preserve"> articles</w:t>
+      </w:r>
+      <w:r>
+        <w:rPr>
+          <w:b/>
+          <w:i/>
+          <w:lang w:val="en-GB"/>
+        </w:rPr>
+        <w:t xml:space="preserve"> + the </w:t>
+      </w:r>
+      <w:r>
+        <w:rPr>
+          <w:b/>
+          <w:i/>
+          <w:lang w:val="en-GB"/>
+        </w:rPr>
+        <w:t>104</w:t>
+      </w:r>
+      <w:r>
+        <w:rPr>
+          <w:b/>
+          <w:i/>
+          <w:lang w:val="en-GB"/>
+        </w:rPr>
+        <w:t xml:space="preserve"> </w:t>
+      </w:r>
+      <w:r>
+        <w:rPr>
+          <w:b/>
+          <w:i/>
+          <w:lang w:val="en-GB"/>
+        </w:rPr>
+        <w:t xml:space="preserve">found in the 2006-2018 review = </w:t>
+      </w:r>
+      <w:r>
+        <w:rPr>
+          <w:b/>
+          <w:i/>
+          <w:lang w:val="en-GB"/>
+        </w:rPr>
+        <w:t>15</w:t>
+      </w:r>
+      <w:r>
+        <w:rPr>
+          <w:b/>
+          <w:i/>
+          <w:lang w:val="en-GB"/>
+        </w:rPr>
         <w:t>1</w:t>
-      </w:r>
-      <w:r>
-        <w:rPr>
-          <w:b/>
-          <w:i/>
-          <w:lang w:val="en-GB"/>
-        </w:rPr>
-        <w:t xml:space="preserve"> articles</w:t>
-      </w:r>
-      <w:r>
-        <w:rPr>
-          <w:b/>
-          <w:i/>
-          <w:lang w:val="en-GB"/>
-        </w:rPr>
-        <w:t xml:space="preserve"> + the </w:t>
-      </w:r>
-      <w:r>
-        <w:rPr>
-          <w:b/>
-          <w:i/>
-          <w:lang w:val="en-GB"/>
-        </w:rPr>
-        <w:t>104</w:t>
-      </w:r>
-      <w:r>
-        <w:rPr>
-          <w:b/>
-          <w:i/>
-          <w:lang w:val="en-GB"/>
-        </w:rPr>
-        <w:t xml:space="preserve"> </w:t>
-      </w:r>
-      <w:r>
-        <w:rPr>
-          <w:b/>
-          <w:i/>
-          <w:lang w:val="en-GB"/>
-        </w:rPr>
-        <w:t xml:space="preserve">found in the 2006-2018 review = </w:t>
-      </w:r>
-      <w:r>
-        <w:rPr>
-          <w:b/>
-          <w:i/>
-          <w:lang w:val="en-GB"/>
-        </w:rPr>
-        <w:t>15</w:t>
-      </w:r>
-      <w:r>
-        <w:rPr>
-          <w:b/>
-          <w:i/>
-          <w:lang w:val="en-GB"/>
-        </w:rPr>
-        <w:t>5</w:t>
       </w:r>
       <w:r>
         <w:rPr>

</xml_diff>